<commit_message>
Put drought viz legends on two rows so they fit in the book
</commit_message>
<xml_diff>
--- a/nostarch/chapters/data-viz.docx
+++ b/nostarch/chapters/data-viz.docx
@@ -12578,6 +12578,39 @@
           <w:rStyle w:val="NormalTok"/>
         </w:rPr>
         <w:t xml:space="preserve">(</w:t>
+      </w:r>
+      <w:r>
+        <w:rPr>
+          <w:rStyle w:val="AttributeTok"/>
+        </w:rPr>
+        <w:t xml:space="preserve">nrow =</w:t>
+      </w:r>
+      <w:r>
+        <w:rPr>
+          <w:rStyle w:val="NormalTok"/>
+        </w:rPr>
+        <w:t xml:space="preserve"> </w:t>
+      </w:r>
+      <w:r>
+        <w:rPr>
+          <w:rStyle w:val="DecValTok"/>
+        </w:rPr>
+        <w:t xml:space="preserve">2</w:t>
+      </w:r>
+      <w:r>
+        <w:rPr>
+          <w:rStyle w:val="NormalTok"/>
+        </w:rPr>
+        <w:t xml:space="preserve">,</w:t>
+      </w:r>
+      <w:r>
+        <w:br/>
+      </w:r>
+      <w:r>
+        <w:rPr>
+          <w:rStyle w:val="NormalTok"/>
+        </w:rPr>
+        <w:t xml:space="preserve">                             </w:t>
       </w:r>
       <w:r>
         <w:rPr>

</xml_diff>

<commit_message>
All code working to create figures for No Starch
</commit_message>
<xml_diff>
--- a/nostarch/chapters/data-viz.docx
+++ b/nostarch/chapters/data-viz.docx
@@ -2,13 +2,13 @@
 <file path=word/document.xml><?xml version="1.0" encoding="utf-8"?>
 <w:document xmlns:w="http://schemas.openxmlformats.org/wordprocessingml/2006/main" xmlns:m="http://schemas.openxmlformats.org/officeDocument/2006/math" xmlns:r="http://schemas.openxmlformats.org/officeDocument/2006/relationships" xmlns:o="urn:schemas-microsoft-com:office:office" xmlns:v="urn:schemas-microsoft-com:vml" xmlns:w10="urn:schemas-microsoft-com:office:word" xmlns:a="http://schemas.openxmlformats.org/drawingml/2006/main" xmlns:pic="http://schemas.openxmlformats.org/drawingml/2006/picture" xmlns:wp="http://schemas.openxmlformats.org/drawingml/2006/wordprocessingDrawing">
   <w:body>
-    <w:bookmarkStart w:id="92" w:name="Xbc4677da473717113770b82a477dd4db399934e"/>
+    <w:bookmarkStart w:id="92" w:name="Xa67303e7d162074f234a7710bf36d9b55ecbe31"/>
     <w:p>
       <w:pPr>
         <w:pStyle w:val="Heading1"/>
       </w:pPr>
       <w:r>
-        <w:t xml:space="preserve">Use General Principles of High-Quality Data Viz in R</w:t>
+        <w:t xml:space="preserve">\chapter Use General Principles of High-Quality Data Viz in R</w:t>
       </w:r>
     </w:p>
     <w:p>
@@ -71,7 +71,7 @@
         <w:pStyle w:val="BodyText"/>
       </w:pPr>
       <w:r>
-        <w:t xml:space="preserve">Below is a section of the final visualization (if you’re incredibly eagle-eyed, you’ll see a few minor elements that differ from the version published in Scientific American; these were added in post-production). Showing four regions over the last two decades, the increase in drought conditions, especially in California and the Southwest, is made apparent.</w:t>
+        <w:t xml:space="preserve">Below is a section of the final visualization ^[If you’re incredibly eagle-eyed, you’ll see a few minor elements that differ from the version published in Scientific American. These are things I had to change to make the plots fit in this book (e.g. text size and putting legend text on two rows) or things that Scientific American added in post-production (e.g. some annotations). Showing four regions over the last two decades, the increase in drought conditions, especially in California and the Southwest, is made apparent.</w:t>
       </w:r>
     </w:p>
     <w:p>
@@ -324,7 +324,7 @@
         <w:pStyle w:val="Heading2"/>
       </w:pPr>
       <w:r>
-        <w:t xml:space="preserve">The grammar of graphics</w:t>
+        <w:t xml:space="preserve">The Grammar of Graphics</w:t>
       </w:r>
     </w:p>
     <w:p>
@@ -3374,7 +3374,7 @@
         <w:pStyle w:val="Heading2"/>
       </w:pPr>
       <w:r>
-        <w:t xml:space="preserve">Recreating the drought visualization</w:t>
+        <w:t xml:space="preserve">Recreating the Drought Visualization</w:t>
       </w:r>
     </w:p>
     <w:p>
@@ -14594,7 +14594,7 @@
         <w:pStyle w:val="Heading2"/>
       </w:pPr>
       <w:r>
-        <w:t xml:space="preserve">ggplot is your data viz secret weapon</w:t>
+        <w:t xml:space="preserve">ggplot is Your Data Viz Secret Weapon</w:t>
       </w:r>
     </w:p>
     <w:p>
@@ -14611,7 +14611,7 @@
         <w:footnoteReference w:id="89"/>
       </w:r>
       <w:r>
-        <w:t xml:space="preserve">, you’ll see that there are some annotations not visible in our recreation. That’s because they were added in post-processing outside of ggplot. While you</w:t>
+        <w:t xml:space="preserve">, you’ll see that there are some annotations not visible in our recreation. That’s because they were added in post-production outside of ggplot. While you</w:t>
       </w:r>
       <w:r>
         <w:t xml:space="preserve"> </w:t>

</xml_diff>